<commit_message>
Applied the feedback by the mentor..
1.Change the title of the page.
2.Provided the default text in the textbox for entering the location.
3.Provided the heading tag to reflect the usablity of the site.
4.Apply the appropriate validations on city attribute.
5.Provided the feature to display the error message in case the city is
invalid.
6.Provided the feature to display the loading immage while the page
renders the request.
7.Apply the background image and color on the list of the results.
8.Also provided the feature to avoid the double click for searching the
results.
9.Applied the background color retreived from the API on the user rating
attribute.
10.Improve the population of cost for two on the result page.
11.Corrected the sizes of textbox and search botton.
</commit_message>
<xml_diff>
--- a/UseCases.doc.docx
+++ b/UseCases.doc.docx
@@ -75,8 +75,6 @@
           </wp:inline>
         </w:drawing>
       </w:r>
-      <w:bookmarkStart w:id="0" w:name="_GoBack"/>
-      <w:bookmarkEnd w:id="0"/>
     </w:p>
     <w:p>
       <w:r>
@@ -268,6 +266,56 @@
       </w:r>
     </w:p>
     <w:p/>
+    <w:p>
+      <w:r>
+        <w:t>5. Responsive Web Design Test:</w:t>
+      </w:r>
+    </w:p>
+    <w:p/>
+    <w:p>
+      <w:r>
+        <w:rPr>
+          <w:noProof/>
+        </w:rPr>
+        <w:drawing>
+          <wp:inline distT="0" distB="0" distL="0" distR="0" wp14:anchorId="7F10F499" wp14:editId="5C5E5F7C">
+            <wp:extent cx="5943600" cy="3270885"/>
+            <wp:effectExtent l="0" t="0" r="0" b="5715"/>
+            <wp:docPr id="5" name="Picture 5"/>
+            <wp:cNvGraphicFramePr>
+              <a:graphicFrameLocks xmlns:a="http://schemas.openxmlformats.org/drawingml/2006/main" noChangeAspect="1"/>
+            </wp:cNvGraphicFramePr>
+            <a:graphic xmlns:a="http://schemas.openxmlformats.org/drawingml/2006/main">
+              <a:graphicData uri="http://schemas.openxmlformats.org/drawingml/2006/picture">
+                <pic:pic xmlns:pic="http://schemas.openxmlformats.org/drawingml/2006/picture">
+                  <pic:nvPicPr>
+                    <pic:cNvPr id="1" name=""/>
+                    <pic:cNvPicPr/>
+                  </pic:nvPicPr>
+                  <pic:blipFill>
+                    <a:blip r:embed="rId8"/>
+                    <a:stretch>
+                      <a:fillRect/>
+                    </a:stretch>
+                  </pic:blipFill>
+                  <pic:spPr>
+                    <a:xfrm>
+                      <a:off x="0" y="0"/>
+                      <a:ext cx="5943600" cy="3270885"/>
+                    </a:xfrm>
+                    <a:prstGeom prst="rect">
+                      <a:avLst/>
+                    </a:prstGeom>
+                  </pic:spPr>
+                </pic:pic>
+              </a:graphicData>
+            </a:graphic>
+          </wp:inline>
+        </w:drawing>
+      </w:r>
+      <w:bookmarkStart w:id="0" w:name="_GoBack"/>
+      <w:bookmarkEnd w:id="0"/>
+    </w:p>
     <w:sectPr>
       <w:pgSz w:w="12240" w:h="15840"/>
       <w:pgMar w:top="1440" w:right="1440" w:bottom="1440" w:left="1440" w:header="720" w:footer="720" w:gutter="0"/>

</xml_diff>